<commit_message>
Lab 3: Report completed
</commit_message>
<xml_diff>
--- a/Lab-3/report.docx
+++ b/Lab-3/report.docx
@@ -10,124 +10,48 @@
           <w:szCs w:val="32"/>
         </w:rPr>
       </w:pPr>
-      <w:proofErr w:type="spellStart"/>
       <w:r>
         <w:rPr>
           <w:rFonts w:ascii="Times New Roman" w:hAnsi="Times New Roman" w:cs="Times New Roman"/>
           <w:sz w:val="32"/>
           <w:szCs w:val="32"/>
         </w:rPr>
-        <w:t>Họ</w:t>
-      </w:r>
-      <w:proofErr w:type="spellEnd"/>
-      <w:r>
+        <w:t>Họ tên: Nguyễn Đức Trọng</w:t>
+      </w:r>
+    </w:p>
+    <w:p>
+      <w:pPr>
         <w:rPr>
           <w:rFonts w:ascii="Times New Roman" w:hAnsi="Times New Roman" w:cs="Times New Roman"/>
           <w:sz w:val="32"/>
           <w:szCs w:val="32"/>
         </w:rPr>
-        <w:t xml:space="preserve"> </w:t>
-      </w:r>
-      <w:proofErr w:type="spellStart"/>
+      </w:pPr>
       <w:r>
         <w:rPr>
           <w:rFonts w:ascii="Times New Roman" w:hAnsi="Times New Roman" w:cs="Times New Roman"/>
           <w:sz w:val="32"/>
           <w:szCs w:val="32"/>
         </w:rPr>
-        <w:t>tên</w:t>
-      </w:r>
-      <w:proofErr w:type="spellEnd"/>
-      <w:r>
+        <w:t>Mã SV: 21021546</w:t>
+      </w:r>
+    </w:p>
+    <w:p>
+      <w:pPr>
         <w:rPr>
           <w:rFonts w:ascii="Times New Roman" w:hAnsi="Times New Roman" w:cs="Times New Roman"/>
           <w:sz w:val="32"/>
           <w:szCs w:val="32"/>
         </w:rPr>
-        <w:t xml:space="preserve">: </w:t>
-      </w:r>
-      <w:proofErr w:type="spellStart"/>
+      </w:pPr>
       <w:r>
         <w:rPr>
           <w:rFonts w:ascii="Times New Roman" w:hAnsi="Times New Roman" w:cs="Times New Roman"/>
           <w:sz w:val="32"/>
           <w:szCs w:val="32"/>
         </w:rPr>
-        <w:t>Nguyễn</w:t>
-      </w:r>
-      <w:proofErr w:type="spellEnd"/>
-      <w:r>
-        <w:rPr>
-          <w:rFonts w:ascii="Times New Roman" w:hAnsi="Times New Roman" w:cs="Times New Roman"/>
-          <w:sz w:val="32"/>
-          <w:szCs w:val="32"/>
-        </w:rPr>
-        <w:t xml:space="preserve"> </w:t>
-      </w:r>
-      <w:proofErr w:type="spellStart"/>
-      <w:r>
-        <w:rPr>
-          <w:rFonts w:ascii="Times New Roman" w:hAnsi="Times New Roman" w:cs="Times New Roman"/>
-          <w:sz w:val="32"/>
-          <w:szCs w:val="32"/>
-        </w:rPr>
-        <w:t>Đức</w:t>
-      </w:r>
-      <w:proofErr w:type="spellEnd"/>
-      <w:r>
-        <w:rPr>
-          <w:rFonts w:ascii="Times New Roman" w:hAnsi="Times New Roman" w:cs="Times New Roman"/>
-          <w:sz w:val="32"/>
-          <w:szCs w:val="32"/>
-        </w:rPr>
-        <w:t xml:space="preserve"> </w:t>
-      </w:r>
-      <w:proofErr w:type="spellStart"/>
-      <w:r>
-        <w:rPr>
-          <w:rFonts w:ascii="Times New Roman" w:hAnsi="Times New Roman" w:cs="Times New Roman"/>
-          <w:sz w:val="32"/>
-          <w:szCs w:val="32"/>
-        </w:rPr>
-        <w:t>Trọng</w:t>
-      </w:r>
-      <w:proofErr w:type="spellEnd"/>
-    </w:p>
-    <w:p>
-      <w:pPr>
-        <w:rPr>
-          <w:rFonts w:ascii="Times New Roman" w:hAnsi="Times New Roman" w:cs="Times New Roman"/>
-          <w:sz w:val="32"/>
-          <w:szCs w:val="32"/>
-        </w:rPr>
-      </w:pPr>
-      <w:proofErr w:type="spellStart"/>
-      <w:r>
-        <w:rPr>
-          <w:rFonts w:ascii="Times New Roman" w:hAnsi="Times New Roman" w:cs="Times New Roman"/>
-          <w:sz w:val="32"/>
-          <w:szCs w:val="32"/>
-        </w:rPr>
-        <w:t>Mã</w:t>
-      </w:r>
-      <w:proofErr w:type="spellEnd"/>
-      <w:r>
-        <w:rPr>
-          <w:rFonts w:ascii="Times New Roman" w:hAnsi="Times New Roman" w:cs="Times New Roman"/>
-          <w:sz w:val="32"/>
-          <w:szCs w:val="32"/>
-        </w:rPr>
-        <w:t xml:space="preserve"> SV: 21021546</w:t>
-      </w:r>
-    </w:p>
-    <w:p>
-      <w:pPr>
-        <w:rPr>
-          <w:rFonts w:ascii="Times New Roman" w:hAnsi="Times New Roman" w:cs="Times New Roman"/>
-          <w:sz w:val="32"/>
-          <w:szCs w:val="32"/>
-        </w:rPr>
-      </w:pPr>
+        <w:t>s</w:t>
+      </w:r>
     </w:p>
     <w:p>
       <w:pPr>
@@ -183,27 +107,15 @@
           <w:szCs w:val="36"/>
         </w:rPr>
       </w:pPr>
-      <w:proofErr w:type="spellStart"/>
-      <w:r>
-        <w:rPr>
-          <w:rFonts w:ascii="Times New Roman" w:hAnsi="Times New Roman" w:cs="Times New Roman"/>
-          <w:b/>
-          <w:bCs/>
-          <w:sz w:val="36"/>
-          <w:szCs w:val="36"/>
-        </w:rPr>
-        <w:t>Bài</w:t>
-      </w:r>
-      <w:proofErr w:type="spellEnd"/>
-      <w:r>
-        <w:rPr>
-          <w:rFonts w:ascii="Times New Roman" w:hAnsi="Times New Roman" w:cs="Times New Roman"/>
-          <w:b/>
-          <w:bCs/>
-          <w:sz w:val="36"/>
-          <w:szCs w:val="36"/>
-        </w:rPr>
-        <w:t xml:space="preserve"> 1: </w:t>
+      <w:r>
+        <w:rPr>
+          <w:rFonts w:ascii="Times New Roman" w:hAnsi="Times New Roman" w:cs="Times New Roman"/>
+          <w:b/>
+          <w:bCs/>
+          <w:sz w:val="36"/>
+          <w:szCs w:val="36"/>
+        </w:rPr>
+        <w:t xml:space="preserve">Bài 1: </w:t>
       </w:r>
       <w:r>
         <w:rPr>
@@ -282,79 +194,7 @@
           <w:sz w:val="36"/>
           <w:szCs w:val="36"/>
         </w:rPr>
-        <w:t xml:space="preserve">Project </w:t>
-      </w:r>
-      <w:proofErr w:type="spellStart"/>
-      <w:r>
-        <w:rPr>
-          <w:rFonts w:ascii="Times New Roman" w:hAnsi="Times New Roman" w:cs="Times New Roman"/>
-          <w:sz w:val="36"/>
-          <w:szCs w:val="36"/>
-        </w:rPr>
-        <w:t>sau</w:t>
-      </w:r>
-      <w:proofErr w:type="spellEnd"/>
-      <w:r>
-        <w:rPr>
-          <w:rFonts w:ascii="Times New Roman" w:hAnsi="Times New Roman" w:cs="Times New Roman"/>
-          <w:sz w:val="36"/>
-          <w:szCs w:val="36"/>
-        </w:rPr>
-        <w:t xml:space="preserve"> </w:t>
-      </w:r>
-      <w:proofErr w:type="spellStart"/>
-      <w:r>
-        <w:rPr>
-          <w:rFonts w:ascii="Times New Roman" w:hAnsi="Times New Roman" w:cs="Times New Roman"/>
-          <w:sz w:val="36"/>
-          <w:szCs w:val="36"/>
-        </w:rPr>
-        <w:t>khi</w:t>
-      </w:r>
-      <w:proofErr w:type="spellEnd"/>
-      <w:r>
-        <w:rPr>
-          <w:rFonts w:ascii="Times New Roman" w:hAnsi="Times New Roman" w:cs="Times New Roman"/>
-          <w:sz w:val="36"/>
-          <w:szCs w:val="36"/>
-        </w:rPr>
-        <w:t xml:space="preserve"> build &amp; </w:t>
-      </w:r>
-      <w:proofErr w:type="spellStart"/>
-      <w:r>
-        <w:rPr>
-          <w:rFonts w:ascii="Times New Roman" w:hAnsi="Times New Roman" w:cs="Times New Roman"/>
-          <w:sz w:val="36"/>
-          <w:szCs w:val="36"/>
-        </w:rPr>
-        <w:t>cửa</w:t>
-      </w:r>
-      <w:proofErr w:type="spellEnd"/>
-      <w:r>
-        <w:rPr>
-          <w:rFonts w:ascii="Times New Roman" w:hAnsi="Times New Roman" w:cs="Times New Roman"/>
-          <w:sz w:val="36"/>
-          <w:szCs w:val="36"/>
-        </w:rPr>
-        <w:t xml:space="preserve"> </w:t>
-      </w:r>
-      <w:proofErr w:type="spellStart"/>
-      <w:r>
-        <w:rPr>
-          <w:rFonts w:ascii="Times New Roman" w:hAnsi="Times New Roman" w:cs="Times New Roman"/>
-          <w:sz w:val="36"/>
-          <w:szCs w:val="36"/>
-        </w:rPr>
-        <w:t>sổ</w:t>
-      </w:r>
-      <w:proofErr w:type="spellEnd"/>
-      <w:r>
-        <w:rPr>
-          <w:rFonts w:ascii="Times New Roman" w:hAnsi="Times New Roman" w:cs="Times New Roman"/>
-          <w:sz w:val="36"/>
-          <w:szCs w:val="36"/>
-        </w:rPr>
-        <w:t xml:space="preserve"> </w:t>
+        <w:t xml:space="preserve">Project sau khi build &amp; cửa sổ </w:t>
       </w:r>
       <w:r>
         <w:rPr>
@@ -441,25 +281,14 @@
           <w:szCs w:val="36"/>
         </w:rPr>
       </w:pPr>
-      <w:proofErr w:type="spellStart"/>
-      <w:r>
-        <w:rPr>
-          <w:rFonts w:ascii="Times New Roman" w:hAnsi="Times New Roman" w:cs="Times New Roman"/>
-          <w:sz w:val="36"/>
-          <w:szCs w:val="36"/>
-        </w:rPr>
-        <w:t>Cửa</w:t>
-      </w:r>
-      <w:proofErr w:type="spellEnd"/>
-      <w:r>
-        <w:rPr>
-          <w:rFonts w:ascii="Times New Roman" w:hAnsi="Times New Roman" w:cs="Times New Roman"/>
-          <w:sz w:val="36"/>
-          <w:szCs w:val="36"/>
-        </w:rPr>
-        <w:t xml:space="preserve"> </w:t>
-      </w:r>
-      <w:proofErr w:type="spellStart"/>
+      <w:r>
+        <w:rPr>
+          <w:rFonts w:ascii="Times New Roman" w:hAnsi="Times New Roman" w:cs="Times New Roman"/>
+          <w:sz w:val="36"/>
+          <w:szCs w:val="36"/>
+        </w:rPr>
+        <w:t xml:space="preserve">Cửa </w:t>
+      </w:r>
       <w:r>
         <w:rPr>
           <w:rFonts w:ascii="Times New Roman" w:hAnsi="Times New Roman" w:cs="Times New Roman"/>
@@ -468,7 +297,6 @@
         </w:rPr>
         <w:t>sổ</w:t>
       </w:r>
-      <w:proofErr w:type="spellEnd"/>
       <w:r>
         <w:rPr>
           <w:rFonts w:ascii="Times New Roman" w:hAnsi="Times New Roman" w:cs="Times New Roman"/>
@@ -553,48 +381,19 @@
           <w:sz w:val="36"/>
           <w:szCs w:val="36"/>
         </w:rPr>
-        <w:t xml:space="preserve">Login </w:t>
-      </w:r>
-      <w:proofErr w:type="spellStart"/>
-      <w:r>
-        <w:rPr>
-          <w:rFonts w:ascii="Times New Roman" w:hAnsi="Times New Roman" w:cs="Times New Roman"/>
-          <w:sz w:val="36"/>
-          <w:szCs w:val="36"/>
-        </w:rPr>
-        <w:t>thành</w:t>
-      </w:r>
-      <w:proofErr w:type="spellEnd"/>
-      <w:r>
-        <w:rPr>
-          <w:rFonts w:ascii="Times New Roman" w:hAnsi="Times New Roman" w:cs="Times New Roman"/>
-          <w:sz w:val="36"/>
-          <w:szCs w:val="36"/>
-        </w:rPr>
-        <w:t xml:space="preserve"> </w:t>
-      </w:r>
-      <w:proofErr w:type="spellStart"/>
-      <w:r>
-        <w:rPr>
-          <w:rFonts w:ascii="Times New Roman" w:hAnsi="Times New Roman" w:cs="Times New Roman"/>
-          <w:sz w:val="36"/>
-          <w:szCs w:val="36"/>
-        </w:rPr>
-        <w:t>công</w:t>
-      </w:r>
-      <w:proofErr w:type="spellEnd"/>
-    </w:p>
-    <w:p>
-      <w:pPr>
-        <w:rPr>
-          <w:rFonts w:ascii="Times New Roman" w:hAnsi="Times New Roman" w:cs="Times New Roman"/>
-          <w:b/>
-          <w:bCs/>
-          <w:sz w:val="36"/>
-          <w:szCs w:val="36"/>
-        </w:rPr>
-      </w:pPr>
-      <w:proofErr w:type="spellStart"/>
+        <w:t>Login thành công</w:t>
+      </w:r>
+    </w:p>
+    <w:p>
+      <w:pPr>
+        <w:rPr>
+          <w:rFonts w:ascii="Times New Roman" w:hAnsi="Times New Roman" w:cs="Times New Roman"/>
+          <w:b/>
+          <w:bCs/>
+          <w:sz w:val="36"/>
+          <w:szCs w:val="36"/>
+        </w:rPr>
+      </w:pPr>
       <w:r>
         <w:rPr>
           <w:rFonts w:ascii="Times New Roman" w:hAnsi="Times New Roman" w:cs="Times New Roman"/>
@@ -604,18 +403,7 @@
           <w:szCs w:val="36"/>
         </w:rPr>
         <w:lastRenderedPageBreak/>
-        <w:t>Bài</w:t>
-      </w:r>
-      <w:proofErr w:type="spellEnd"/>
-      <w:r>
-        <w:rPr>
-          <w:rFonts w:ascii="Times New Roman" w:hAnsi="Times New Roman" w:cs="Times New Roman"/>
-          <w:b/>
-          <w:bCs/>
-          <w:sz w:val="36"/>
-          <w:szCs w:val="36"/>
-        </w:rPr>
-        <w:t xml:space="preserve"> </w:t>
+        <w:t xml:space="preserve">Bài </w:t>
       </w:r>
       <w:r>
         <w:rPr>

</xml_diff>